<commit_message>
Doc de observaciones actualizado
</commit_message>
<xml_diff>
--- a/Docs/Observaciones-Lab 6.docx
+++ b/Docs/Observaciones-Lab 6.docx
@@ -4,7 +4,7 @@
   <w:body>
     <w:p>
       <w:pPr>
-        <w:pStyle w:val="Title"/>
+        <w:pStyle w:val="Ttulo"/>
         <w:jc w:val="center"/>
         <w:rPr>
           <w:lang w:val="es-419"/>
@@ -14,7 +14,19 @@
         <w:rPr>
           <w:lang w:val="es-419"/>
         </w:rPr>
-        <w:t>OBSERVACIONES DEL LA PRACTICA</w:t>
+        <w:t>OBSERVACIONES DEL LA PR</w:t>
+      </w:r>
+      <w:r>
+        <w:rPr>
+          <w:lang w:val="es-419"/>
+        </w:rPr>
+        <w:t>Á</w:t>
+      </w:r>
+      <w:r>
+        <w:rPr>
+          <w:lang w:val="es-419"/>
+        </w:rPr>
+        <w:t>CTICA</w:t>
       </w:r>
     </w:p>
     <w:p>
@@ -29,13 +41,7 @@
         <w:rPr>
           <w:lang w:val="es-419"/>
         </w:rPr>
-        <w:t xml:space="preserve">Estudiante </w:t>
-      </w:r>
-      <w:r>
-        <w:rPr>
-          <w:lang w:val="es-419"/>
-        </w:rPr>
-        <w:t>1</w:t>
+        <w:t>Juan Esteban Currea</w:t>
       </w:r>
       <w:r>
         <w:rPr>
@@ -47,7 +53,13 @@
         <w:rPr>
           <w:lang w:val="es-419"/>
         </w:rPr>
-        <w:t>Cod XXXX</w:t>
+        <w:t xml:space="preserve">Cod </w:t>
+      </w:r>
+      <w:r>
+        <w:rPr>
+          <w:lang w:val="es-419"/>
+        </w:rPr>
+        <w:t>201922133</w:t>
       </w:r>
     </w:p>
     <w:p>
@@ -62,13 +74,7 @@
         <w:rPr>
           <w:lang w:val="es-419"/>
         </w:rPr>
-        <w:t xml:space="preserve">Estudiante </w:t>
-      </w:r>
-      <w:r>
-        <w:rPr>
-          <w:lang w:val="es-419"/>
-        </w:rPr>
-        <w:t>2 Cod XXXX</w:t>
+        <w:t>Juan Jose Sierra Cod 202013642</w:t>
       </w:r>
     </w:p>
     <w:p>
@@ -82,7 +88,7 @@
     </w:p>
     <w:p>
       <w:pPr>
-        <w:pStyle w:val="ListParagraph"/>
+        <w:pStyle w:val="Prrafodelista"/>
         <w:numPr>
           <w:ilvl w:val="0"/>
           <w:numId w:val="1"/>
@@ -91,12 +97,16 @@
         <w:jc w:val="both"/>
         <w:rPr>
           <w:rFonts w:ascii="Dax-Regular" w:hAnsi="Dax-Regular"/>
-          <w:lang w:val="es-419"/>
-        </w:rPr>
-      </w:pPr>
-      <w:r>
-        <w:rPr>
-          <w:rFonts w:ascii="Dax-Regular" w:hAnsi="Dax-Regular"/>
+          <w:b/>
+          <w:bCs/>
+          <w:lang w:val="es-419"/>
+        </w:rPr>
+      </w:pPr>
+      <w:r>
+        <w:rPr>
+          <w:rFonts w:ascii="Dax-Regular" w:hAnsi="Dax-Regular"/>
+          <w:b/>
+          <w:bCs/>
           <w:lang w:val="es-419"/>
         </w:rPr>
         <w:t>¿Qué estructura de datos se usa para este índice?</w:t>
@@ -104,7 +114,21 @@
     </w:p>
     <w:p>
       <w:pPr>
-        <w:pStyle w:val="ListParagraph"/>
+        <w:pStyle w:val="Prrafodelista"/>
+        <w:numPr>
+          <w:ilvl w:val="1"/>
+          <w:numId w:val="1"/>
+        </w:numPr>
+        <w:spacing w:after="0" w:line="240" w:lineRule="auto"/>
+        <w:jc w:val="both"/>
+      </w:pPr>
+      <w:r>
+        <w:t>Separate Chaining</w:t>
+      </w:r>
+    </w:p>
+    <w:p>
+      <w:pPr>
+        <w:pStyle w:val="Prrafodelista"/>
         <w:numPr>
           <w:ilvl w:val="0"/>
           <w:numId w:val="1"/>
@@ -113,12 +137,16 @@
         <w:jc w:val="both"/>
         <w:rPr>
           <w:rFonts w:ascii="Dax-Regular" w:hAnsi="Dax-Regular"/>
-          <w:lang w:val="es-419"/>
-        </w:rPr>
-      </w:pPr>
-      <w:r>
-        <w:rPr>
-          <w:rFonts w:ascii="Dax-Regular" w:hAnsi="Dax-Regular"/>
+          <w:b/>
+          <w:bCs/>
+          <w:lang w:val="es-419"/>
+        </w:rPr>
+      </w:pPr>
+      <w:r>
+        <w:rPr>
+          <w:rFonts w:ascii="Dax-Regular" w:hAnsi="Dax-Regular"/>
+          <w:b/>
+          <w:bCs/>
           <w:lang w:val="es-419"/>
         </w:rPr>
         <w:t>¿Cuántos elementos se espera almacenar inicialmente?</w:t>
@@ -126,7 +154,29 @@
     </w:p>
     <w:p>
       <w:pPr>
-        <w:pStyle w:val="ListParagraph"/>
+        <w:pStyle w:val="Prrafodelista"/>
+        <w:numPr>
+          <w:ilvl w:val="1"/>
+          <w:numId w:val="1"/>
+        </w:numPr>
+        <w:spacing w:after="0"/>
+        <w:jc w:val="both"/>
+        <w:rPr>
+          <w:rFonts w:ascii="Dax-Regular" w:hAnsi="Dax-Regular"/>
+          <w:lang w:val="es-419"/>
+        </w:rPr>
+      </w:pPr>
+      <w:r>
+        <w:rPr>
+          <w:rFonts w:ascii="Dax-Regular" w:hAnsi="Dax-Regular"/>
+          <w:lang w:val="es-419"/>
+        </w:rPr>
+        <w:t>800</w:t>
+      </w:r>
+    </w:p>
+    <w:p>
+      <w:pPr>
+        <w:pStyle w:val="Prrafodelista"/>
         <w:numPr>
           <w:ilvl w:val="0"/>
           <w:numId w:val="1"/>
@@ -135,12 +185,16 @@
         <w:jc w:val="both"/>
         <w:rPr>
           <w:rFonts w:ascii="Dax-Regular" w:hAnsi="Dax-Regular"/>
-          <w:lang w:val="es-419"/>
-        </w:rPr>
-      </w:pPr>
-      <w:r>
-        <w:rPr>
-          <w:rFonts w:ascii="Dax-Regular" w:hAnsi="Dax-Regular"/>
+          <w:b/>
+          <w:bCs/>
+          <w:lang w:val="es-419"/>
+        </w:rPr>
+      </w:pPr>
+      <w:r>
+        <w:rPr>
+          <w:rFonts w:ascii="Dax-Regular" w:hAnsi="Dax-Regular"/>
+          <w:b/>
+          <w:bCs/>
           <w:lang w:val="es-419"/>
         </w:rPr>
         <w:t>¿Cuál es el factor de carga?</w:t>
@@ -148,7 +202,29 @@
     </w:p>
     <w:p>
       <w:pPr>
-        <w:pStyle w:val="ListParagraph"/>
+        <w:pStyle w:val="Prrafodelista"/>
+        <w:numPr>
+          <w:ilvl w:val="1"/>
+          <w:numId w:val="1"/>
+        </w:numPr>
+        <w:spacing w:after="0"/>
+        <w:jc w:val="both"/>
+        <w:rPr>
+          <w:rFonts w:ascii="Dax-Regular" w:hAnsi="Dax-Regular"/>
+          <w:lang w:val="es-419"/>
+        </w:rPr>
+      </w:pPr>
+      <w:r>
+        <w:rPr>
+          <w:rFonts w:ascii="Dax-Regular" w:hAnsi="Dax-Regular"/>
+          <w:lang w:val="es-419"/>
+        </w:rPr>
+        <w:t>4.0</w:t>
+      </w:r>
+    </w:p>
+    <w:p>
+      <w:pPr>
+        <w:pStyle w:val="Prrafodelista"/>
         <w:numPr>
           <w:ilvl w:val="0"/>
           <w:numId w:val="1"/>
@@ -157,36 +233,46 @@
         <w:jc w:val="both"/>
         <w:rPr>
           <w:rFonts w:ascii="Dax-Regular" w:hAnsi="Dax-Regular"/>
-          <w:lang w:val="es-419"/>
-        </w:rPr>
-      </w:pPr>
-      <w:r>
-        <w:rPr>
-          <w:rFonts w:ascii="Dax-Regular" w:hAnsi="Dax-Regular"/>
-          <w:lang w:val="es-419"/>
-        </w:rPr>
-        <w:t xml:space="preserve">¿Con cuántos elementos serán necesarios agregar para hacer </w:t>
-      </w:r>
-      <w:proofErr w:type="spellStart"/>
-      <w:r>
-        <w:rPr>
-          <w:rFonts w:ascii="Dax-Regular" w:hAnsi="Dax-Regular"/>
-          <w:lang w:val="es-419"/>
-        </w:rPr>
-        <w:t>re-hash</w:t>
-      </w:r>
-      <w:proofErr w:type="spellEnd"/>
-      <w:r>
-        <w:rPr>
-          <w:rFonts w:ascii="Dax-Regular" w:hAnsi="Dax-Regular"/>
-          <w:lang w:val="es-419"/>
-        </w:rPr>
-        <w:t xml:space="preserve"> de la tabla?</w:t>
-      </w:r>
-    </w:p>
-    <w:p>
-      <w:pPr>
-        <w:pStyle w:val="ListParagraph"/>
+          <w:b/>
+          <w:bCs/>
+          <w:lang w:val="es-419"/>
+        </w:rPr>
+      </w:pPr>
+      <w:r>
+        <w:rPr>
+          <w:rFonts w:ascii="Dax-Regular" w:hAnsi="Dax-Regular"/>
+          <w:b/>
+          <w:bCs/>
+          <w:lang w:val="es-419"/>
+        </w:rPr>
+        <w:t>¿Con cuántos elementos serán necesarios agregar para hacer re-hash de la tabla?</w:t>
+      </w:r>
+    </w:p>
+    <w:p>
+      <w:pPr>
+        <w:pStyle w:val="Prrafodelista"/>
+        <w:numPr>
+          <w:ilvl w:val="1"/>
+          <w:numId w:val="1"/>
+        </w:numPr>
+        <w:spacing w:after="0"/>
+        <w:jc w:val="both"/>
+        <w:rPr>
+          <w:rFonts w:ascii="Dax-Regular" w:hAnsi="Dax-Regular"/>
+          <w:lang w:val="es-419"/>
+        </w:rPr>
+      </w:pPr>
+      <w:r>
+        <w:rPr>
+          <w:rFonts w:ascii="Dax-Regular" w:hAnsi="Dax-Regular"/>
+          <w:lang w:val="es-419"/>
+        </w:rPr>
+        <w:t>200</w:t>
+      </w:r>
+    </w:p>
+    <w:p>
+      <w:pPr>
+        <w:pStyle w:val="Prrafodelista"/>
         <w:numPr>
           <w:ilvl w:val="0"/>
           <w:numId w:val="1"/>
@@ -195,47 +281,44 @@
         <w:jc w:val="both"/>
         <w:rPr>
           <w:rFonts w:ascii="Dax-Regular" w:hAnsi="Dax-Regular"/>
-          <w:lang w:val="es-419"/>
-        </w:rPr>
-      </w:pPr>
-      <w:r>
-        <w:rPr>
-          <w:rFonts w:ascii="Dax-Regular" w:hAnsi="Dax-Regular"/>
-          <w:lang w:val="es-419"/>
-        </w:rPr>
-        <w:t>¿Qué hace la instrucción “</w:t>
-      </w:r>
-      <w:proofErr w:type="spellStart"/>
-      <w:r>
-        <w:rPr>
-          <w:rFonts w:ascii="Dax-Regular" w:hAnsi="Dax-Regular"/>
-          <w:b/>
-          <w:bCs/>
-          <w:lang w:val="es-419"/>
-        </w:rPr>
-        <w:t>mp.put</w:t>
-      </w:r>
-      <w:proofErr w:type="spellEnd"/>
-      <w:r>
-        <w:rPr>
-          <w:rFonts w:ascii="Dax-Regular" w:hAnsi="Dax-Regular"/>
-          <w:b/>
-          <w:bCs/>
-          <w:lang w:val="es-419"/>
-        </w:rPr>
-        <w:t>(...)”</w:t>
-      </w:r>
-      <w:r>
-        <w:rPr>
-          <w:rFonts w:ascii="Dax-Regular" w:hAnsi="Dax-Regular"/>
-          <w:lang w:val="es-419"/>
-        </w:rPr>
-        <w:t>?</w:t>
-      </w:r>
-    </w:p>
-    <w:p>
-      <w:pPr>
-        <w:pStyle w:val="ListParagraph"/>
+          <w:b/>
+          <w:bCs/>
+          <w:lang w:val="es-419"/>
+        </w:rPr>
+      </w:pPr>
+      <w:r>
+        <w:rPr>
+          <w:rFonts w:ascii="Dax-Regular" w:hAnsi="Dax-Regular"/>
+          <w:b/>
+          <w:bCs/>
+          <w:lang w:val="es-419"/>
+        </w:rPr>
+        <w:t>¿Qué hace la instrucción “mp.put(...)”?</w:t>
+      </w:r>
+    </w:p>
+    <w:p>
+      <w:pPr>
+        <w:pStyle w:val="Prrafodelista"/>
+        <w:numPr>
+          <w:ilvl w:val="1"/>
+          <w:numId w:val="1"/>
+        </w:numPr>
+        <w:spacing w:after="0" w:line="240" w:lineRule="auto"/>
+        <w:jc w:val="both"/>
+        <w:rPr>
+          <w:lang w:val="es-CO"/>
+        </w:rPr>
+      </w:pPr>
+      <w:r>
+        <w:rPr>
+          <w:lang w:val="es-CO"/>
+        </w:rPr>
+        <w:t>Guarda el map del ultimo libro cargado al catalogo utilizando su id como referencia.</w:t>
+      </w:r>
+    </w:p>
+    <w:p>
+      <w:pPr>
+        <w:pStyle w:val="Prrafodelista"/>
         <w:numPr>
           <w:ilvl w:val="0"/>
           <w:numId w:val="1"/>
@@ -244,12 +327,16 @@
         <w:jc w:val="both"/>
         <w:rPr>
           <w:rFonts w:ascii="Dax-Regular" w:hAnsi="Dax-Regular"/>
-          <w:lang w:val="es-419"/>
-        </w:rPr>
-      </w:pPr>
-      <w:r>
-        <w:rPr>
-          <w:rFonts w:ascii="Dax-Regular" w:hAnsi="Dax-Regular"/>
+          <w:b/>
+          <w:bCs/>
+          <w:lang w:val="es-419"/>
+        </w:rPr>
+      </w:pPr>
+      <w:r>
+        <w:rPr>
+          <w:rFonts w:ascii="Dax-Regular" w:hAnsi="Dax-Regular"/>
+          <w:b/>
+          <w:bCs/>
           <w:lang w:val="es-419"/>
         </w:rPr>
         <w:t>¿</w:t>
@@ -257,70 +344,36 @@
       <w:r>
         <w:rPr>
           <w:rFonts w:ascii="Dax-Regular" w:hAnsi="Dax-Regular"/>
+          <w:b/>
+          <w:bCs/>
           <w:lang w:val="es-ES"/>
         </w:rPr>
-        <w:t xml:space="preserve">Qué papel cumple </w:t>
-      </w:r>
-      <w:r>
-        <w:rPr>
-          <w:rFonts w:ascii="Dax-Regular" w:hAnsi="Dax-Regular"/>
-          <w:b/>
-          <w:bCs/>
-          <w:lang w:val="es-ES"/>
-        </w:rPr>
-        <w:t>“</w:t>
-      </w:r>
-      <w:proofErr w:type="spellStart"/>
-      <w:r>
-        <w:rPr>
-          <w:rFonts w:ascii="Dax-Regular" w:hAnsi="Dax-Regular"/>
-          <w:b/>
-          <w:bCs/>
-          <w:lang w:val="es-ES"/>
-        </w:rPr>
-        <w:t>book</w:t>
-      </w:r>
-      <w:proofErr w:type="spellEnd"/>
-      <w:r>
-        <w:rPr>
-          <w:rFonts w:ascii="Dax-Regular" w:hAnsi="Dax-Regular"/>
-          <w:b/>
-          <w:bCs/>
-          <w:lang w:val="es-ES"/>
-        </w:rPr>
-        <w:t>[‘</w:t>
-      </w:r>
-      <w:proofErr w:type="spellStart"/>
-      <w:r>
-        <w:rPr>
-          <w:rFonts w:ascii="Dax-Regular" w:hAnsi="Dax-Regular"/>
-          <w:b/>
-          <w:bCs/>
-          <w:lang w:val="es-ES"/>
-        </w:rPr>
-        <w:t>goodreads_book_id</w:t>
-      </w:r>
-      <w:proofErr w:type="spellEnd"/>
-      <w:r>
-        <w:rPr>
-          <w:rFonts w:ascii="Dax-Regular" w:hAnsi="Dax-Regular"/>
-          <w:b/>
-          <w:bCs/>
-          <w:lang w:val="es-ES"/>
-        </w:rPr>
-        <w:t>’]”</w:t>
-      </w:r>
-      <w:r>
-        <w:rPr>
-          <w:rFonts w:ascii="Dax-Regular" w:hAnsi="Dax-Regular"/>
-          <w:lang w:val="es-ES"/>
-        </w:rPr>
-        <w:t xml:space="preserve"> en esa instrucción?</w:t>
-      </w:r>
-    </w:p>
-    <w:p>
-      <w:pPr>
-        <w:pStyle w:val="ListParagraph"/>
+        <w:t>Qué papel cumple “book[‘goodreads_book_id’]” en esa instrucción?</w:t>
+      </w:r>
+    </w:p>
+    <w:p>
+      <w:pPr>
+        <w:pStyle w:val="Prrafodelista"/>
+        <w:numPr>
+          <w:ilvl w:val="1"/>
+          <w:numId w:val="1"/>
+        </w:numPr>
+        <w:spacing w:after="0" w:line="240" w:lineRule="auto"/>
+        <w:jc w:val="both"/>
+        <w:rPr>
+          <w:lang w:val="es-CO"/>
+        </w:rPr>
+      </w:pPr>
+      <w:r>
+        <w:rPr>
+          <w:lang w:val="es-CO"/>
+        </w:rPr>
+        <w:t>La función que cumple la parte indicada dentro del mp.put(…) es permitirle utilizar el book_id como referencia para poder guardar el map.</w:t>
+      </w:r>
+    </w:p>
+    <w:p>
+      <w:pPr>
+        <w:pStyle w:val="Prrafodelista"/>
         <w:numPr>
           <w:ilvl w:val="0"/>
           <w:numId w:val="1"/>
@@ -329,12 +382,16 @@
         <w:jc w:val="both"/>
         <w:rPr>
           <w:rFonts w:ascii="Dax-Regular" w:hAnsi="Dax-Regular"/>
-          <w:lang w:val="es-419"/>
-        </w:rPr>
-      </w:pPr>
-      <w:r>
-        <w:rPr>
-          <w:rFonts w:ascii="Dax-Regular" w:hAnsi="Dax-Regular"/>
+          <w:b/>
+          <w:bCs/>
+          <w:lang w:val="es-419"/>
+        </w:rPr>
+      </w:pPr>
+      <w:r>
+        <w:rPr>
+          <w:rFonts w:ascii="Dax-Regular" w:hAnsi="Dax-Regular"/>
+          <w:b/>
+          <w:bCs/>
           <w:lang w:val="es-ES"/>
         </w:rPr>
         <w:t xml:space="preserve">¿Qué papel cumple </w:t>
@@ -349,7 +406,6 @@
         </w:rPr>
         <w:t>“</w:t>
       </w:r>
-      <w:proofErr w:type="spellStart"/>
       <w:r>
         <w:rPr>
           <w:rFonts w:ascii="Dax-Regular" w:hAnsi="Dax-Regular"/>
@@ -360,32 +416,35 @@
           <w:highlight w:val="yellow"/>
           <w:lang w:val="es-ES"/>
         </w:rPr>
-        <w:t>book</w:t>
-      </w:r>
-      <w:proofErr w:type="spellEnd"/>
-      <w:r>
-        <w:rPr>
-          <w:rFonts w:ascii="Dax-Regular" w:hAnsi="Dax-Regular"/>
-          <w:b/>
-          <w:bCs/>
-          <w:i/>
-          <w:iCs/>
-          <w:highlight w:val="yellow"/>
+        <w:t>book”</w:t>
+      </w:r>
+      <w:r>
+        <w:rPr>
+          <w:rFonts w:ascii="Dax-Regular" w:hAnsi="Dax-Regular"/>
+          <w:b/>
+          <w:bCs/>
           <w:lang w:val="es-ES"/>
         </w:rPr>
-        <w:t>”</w:t>
-      </w:r>
-      <w:r>
-        <w:rPr>
-          <w:rFonts w:ascii="Dax-Regular" w:hAnsi="Dax-Regular"/>
-          <w:lang w:val="es-ES"/>
-        </w:rPr>
         <w:t xml:space="preserve"> en esa instrucción?</w:t>
       </w:r>
     </w:p>
     <w:p>
       <w:pPr>
-        <w:pStyle w:val="ListParagraph"/>
+        <w:pStyle w:val="Prrafodelista"/>
+        <w:numPr>
+          <w:ilvl w:val="1"/>
+          <w:numId w:val="1"/>
+        </w:numPr>
+        <w:spacing w:after="0" w:line="240" w:lineRule="auto"/>
+        <w:jc w:val="both"/>
+      </w:pPr>
+      <w:r>
+        <w:t>Guardar el libro completo.</w:t>
+      </w:r>
+    </w:p>
+    <w:p>
+      <w:pPr>
+        <w:pStyle w:val="Prrafodelista"/>
         <w:numPr>
           <w:ilvl w:val="0"/>
           <w:numId w:val="1"/>
@@ -394,56 +453,44 @@
         <w:jc w:val="both"/>
         <w:rPr>
           <w:rFonts w:ascii="Dax-Regular" w:hAnsi="Dax-Regular"/>
-          <w:lang w:val="es-419"/>
-        </w:rPr>
-      </w:pPr>
-      <w:r>
-        <w:rPr>
-          <w:rFonts w:ascii="Dax-Regular" w:hAnsi="Dax-Regular"/>
-          <w:lang w:val="es-419"/>
-        </w:rPr>
-        <w:t xml:space="preserve">¿Qué hace la instrucción </w:t>
-      </w:r>
-      <w:r>
-        <w:rPr>
-          <w:rFonts w:ascii="Dax-Regular" w:hAnsi="Dax-Regular"/>
-          <w:b/>
-          <w:bCs/>
-          <w:lang w:val="es-419"/>
-        </w:rPr>
-        <w:t>“</w:t>
-      </w:r>
-      <w:proofErr w:type="spellStart"/>
-      <w:r>
-        <w:rPr>
-          <w:rFonts w:ascii="Dax-Regular" w:hAnsi="Dax-Regular"/>
-          <w:b/>
-          <w:bCs/>
-          <w:lang w:val="es-419"/>
-        </w:rPr>
-        <w:t>mp.get</w:t>
-      </w:r>
-      <w:proofErr w:type="spellEnd"/>
-      <w:r>
-        <w:rPr>
-          <w:rFonts w:ascii="Dax-Regular" w:hAnsi="Dax-Regular"/>
-          <w:b/>
-          <w:bCs/>
-          <w:lang w:val="es-419"/>
-        </w:rPr>
-        <w:t>(…)”</w:t>
-      </w:r>
-      <w:r>
-        <w:rPr>
-          <w:rFonts w:ascii="Dax-Regular" w:hAnsi="Dax-Regular"/>
-          <w:lang w:val="es-419"/>
-        </w:rPr>
-        <w:t>?</w:t>
-      </w:r>
-    </w:p>
-    <w:p>
-      <w:pPr>
-        <w:pStyle w:val="ListParagraph"/>
+          <w:b/>
+          <w:bCs/>
+          <w:lang w:val="es-419"/>
+        </w:rPr>
+      </w:pPr>
+      <w:r>
+        <w:rPr>
+          <w:rFonts w:ascii="Dax-Regular" w:hAnsi="Dax-Regular"/>
+          <w:b/>
+          <w:bCs/>
+          <w:lang w:val="es-419"/>
+        </w:rPr>
+        <w:t>¿Qué hace la instrucción “mp.get(…)”?</w:t>
+      </w:r>
+    </w:p>
+    <w:p>
+      <w:pPr>
+        <w:pStyle w:val="Prrafodelista"/>
+        <w:numPr>
+          <w:ilvl w:val="1"/>
+          <w:numId w:val="1"/>
+        </w:numPr>
+        <w:spacing w:after="0" w:line="240" w:lineRule="auto"/>
+        <w:jc w:val="both"/>
+        <w:rPr>
+          <w:lang w:val="es-CO"/>
+        </w:rPr>
+      </w:pPr>
+      <w:r>
+        <w:rPr>
+          <w:lang w:val="es-CO"/>
+        </w:rPr>
+        <w:t>mp.get(…) permite buscar un dato de acuerdo a la categoría indicada (ejemplo: el año).</w:t>
+      </w:r>
+    </w:p>
+    <w:p>
+      <w:pPr>
+        <w:pStyle w:val="Prrafodelista"/>
         <w:numPr>
           <w:ilvl w:val="0"/>
           <w:numId w:val="1"/>
@@ -452,12 +499,16 @@
         <w:jc w:val="both"/>
         <w:rPr>
           <w:rFonts w:ascii="Dax-Regular" w:hAnsi="Dax-Regular"/>
-          <w:lang w:val="es-419"/>
-        </w:rPr>
-      </w:pPr>
-      <w:r>
-        <w:rPr>
-          <w:rFonts w:ascii="Dax-Regular" w:hAnsi="Dax-Regular"/>
+          <w:b/>
+          <w:bCs/>
+          <w:lang w:val="es-419"/>
+        </w:rPr>
+      </w:pPr>
+      <w:r>
+        <w:rPr>
+          <w:rFonts w:ascii="Dax-Regular" w:hAnsi="Dax-Regular"/>
+          <w:b/>
+          <w:bCs/>
           <w:lang w:val="es-419"/>
         </w:rPr>
         <w:t>¿</w:t>
@@ -465,20 +516,12 @@
       <w:r>
         <w:rPr>
           <w:rFonts w:ascii="Dax-Regular" w:hAnsi="Dax-Regular"/>
+          <w:b/>
+          <w:bCs/>
           <w:lang w:val="es-ES"/>
         </w:rPr>
-        <w:t xml:space="preserve">Qué papel cumple </w:t>
-      </w:r>
-      <w:r>
-        <w:rPr>
-          <w:rFonts w:ascii="Dax-Regular" w:hAnsi="Dax-Regular"/>
-          <w:b/>
-          <w:bCs/>
-          <w:lang w:val="es-ES"/>
-        </w:rPr>
-        <w:t>“</w:t>
-      </w:r>
-      <w:proofErr w:type="spellStart"/>
+        <w:t>Qué papel cumple “</w:t>
+      </w:r>
       <w:r>
         <w:rPr>
           <w:rFonts w:ascii="Dax-Regular" w:hAnsi="Dax-Regular"/>
@@ -488,40 +531,54 @@
           <w:iCs/>
           <w:lang w:val="es-ES"/>
         </w:rPr>
-        <w:t>year</w:t>
-      </w:r>
-      <w:proofErr w:type="spellEnd"/>
-      <w:r>
-        <w:rPr>
-          <w:rFonts w:ascii="Dax-Regular" w:hAnsi="Dax-Regular"/>
-          <w:b/>
-          <w:bCs/>
-          <w:i/>
-          <w:iCs/>
+        <w:t>year”</w:t>
+      </w:r>
+      <w:r>
+        <w:rPr>
+          <w:rFonts w:ascii="Dax-Regular" w:hAnsi="Dax-Regular"/>
+          <w:b/>
+          <w:bCs/>
           <w:lang w:val="es-ES"/>
         </w:rPr>
-        <w:t>”</w:t>
-      </w:r>
-      <w:r>
-        <w:rPr>
-          <w:rFonts w:ascii="Dax-Regular" w:hAnsi="Dax-Regular"/>
-          <w:b/>
-          <w:bCs/>
-          <w:lang w:val="es-ES"/>
+        <w:t xml:space="preserve"> en esa instrucción?</w:t>
+      </w:r>
+    </w:p>
+    <w:p>
+      <w:pPr>
+        <w:pStyle w:val="Prrafodelista"/>
+        <w:numPr>
+          <w:ilvl w:val="1"/>
+          <w:numId w:val="1"/>
+        </w:numPr>
+        <w:spacing w:after="0"/>
+        <w:jc w:val="both"/>
+        <w:rPr>
+          <w:rFonts w:ascii="Dax-Regular" w:hAnsi="Dax-Regular"/>
+          <w:lang w:val="es-419"/>
+        </w:rPr>
+      </w:pPr>
+      <w:r>
+        <w:rPr>
+          <w:lang w:val="es-CO"/>
+        </w:rPr>
+        <w:t xml:space="preserve">Es la forma en la que se denomina el año buscado (el input del usuario). </w:t>
+      </w:r>
+      <w:r>
+        <w:sym w:font="Wingdings" w:char="F0E0"/>
+      </w:r>
+      <w:r>
+        <w:rPr>
+          <w:lang w:val="es-CO"/>
         </w:rPr>
         <w:t xml:space="preserve"> </w:t>
       </w:r>
       <w:r>
-        <w:rPr>
-          <w:rFonts w:ascii="Dax-Regular" w:hAnsi="Dax-Regular"/>
-          <w:lang w:val="es-ES"/>
-        </w:rPr>
-        <w:t>en esa instrucción?</w:t>
-      </w:r>
-    </w:p>
-    <w:p>
-      <w:pPr>
-        <w:pStyle w:val="ListParagraph"/>
+        <w:t>Hago referencia al year que se entrega por parámetro.</w:t>
+      </w:r>
+    </w:p>
+    <w:p>
+      <w:pPr>
+        <w:pStyle w:val="Prrafodelista"/>
         <w:numPr>
           <w:ilvl w:val="0"/>
           <w:numId w:val="1"/>
@@ -530,63 +587,51 @@
         <w:jc w:val="both"/>
         <w:rPr>
           <w:rFonts w:ascii="Dax-Regular" w:hAnsi="Dax-Regular"/>
-          <w:lang w:val="es-419"/>
-        </w:rPr>
-      </w:pPr>
-      <w:proofErr w:type="gramStart"/>
-      <w:r>
-        <w:rPr>
-          <w:rFonts w:ascii="Dax-Regular" w:hAnsi="Dax-Regular"/>
+          <w:b/>
+          <w:bCs/>
+          <w:lang w:val="es-419"/>
+        </w:rPr>
+      </w:pPr>
+      <w:r>
+        <w:rPr>
+          <w:rFonts w:ascii="Dax-Regular" w:hAnsi="Dax-Regular"/>
+          <w:b/>
+          <w:bCs/>
           <w:lang w:val="es-ES"/>
         </w:rPr>
-        <w:t xml:space="preserve">¿Qué hace la instrucción </w:t>
-      </w:r>
-      <w:r>
-        <w:rPr>
-          <w:rFonts w:ascii="Dax-Regular" w:hAnsi="Dax-Regular"/>
-          <w:b/>
-          <w:bCs/>
-          <w:lang w:val="es-ES"/>
-        </w:rPr>
-        <w:t>“</w:t>
-      </w:r>
-      <w:proofErr w:type="spellStart"/>
-      <w:r>
-        <w:rPr>
-          <w:rFonts w:ascii="Dax-Regular" w:hAnsi="Dax-Regular"/>
-          <w:b/>
-          <w:bCs/>
-          <w:lang w:val="es-ES"/>
-        </w:rPr>
-        <w:t>me.</w:t>
-      </w:r>
-      <w:proofErr w:type="gramEnd"/>
-      <w:r>
-        <w:rPr>
-          <w:rFonts w:ascii="Dax-Regular" w:hAnsi="Dax-Regular"/>
-          <w:b/>
-          <w:bCs/>
-          <w:lang w:val="es-ES"/>
-        </w:rPr>
-        <w:t>getValue</w:t>
-      </w:r>
-      <w:proofErr w:type="spellEnd"/>
-      <w:r>
-        <w:rPr>
-          <w:rFonts w:ascii="Dax-Regular" w:hAnsi="Dax-Regular"/>
-          <w:b/>
-          <w:bCs/>
-          <w:lang w:val="es-ES"/>
-        </w:rPr>
-        <w:t>(…)”</w:t>
-      </w:r>
-      <w:r>
-        <w:rPr>
-          <w:rFonts w:ascii="Dax-Regular" w:hAnsi="Dax-Regular"/>
-          <w:lang w:val="es-ES"/>
-        </w:rPr>
-        <w:t>?</w:t>
-      </w:r>
+        <w:t>¿Qué hace la instrucción “me.getValue(…)”?</w:t>
+      </w:r>
+    </w:p>
+    <w:p>
+      <w:pPr>
+        <w:pStyle w:val="Prrafodelista"/>
+        <w:numPr>
+          <w:ilvl w:val="1"/>
+          <w:numId w:val="1"/>
+        </w:numPr>
+        <w:spacing w:after="0" w:line="240" w:lineRule="auto"/>
+        <w:jc w:val="both"/>
+        <w:rPr>
+          <w:lang w:val="es-CO"/>
+        </w:rPr>
+      </w:pPr>
+      <w:r>
+        <w:rPr>
+          <w:lang w:val="es-CO"/>
+        </w:rPr>
+        <w:t xml:space="preserve">Lo que hace esa función es entregar los libros que tengan el año deseado en su llave “years”. </w:t>
+      </w:r>
+    </w:p>
+    <w:p>
+      <w:pPr>
+        <w:pStyle w:val="Prrafodelista"/>
+        <w:spacing w:after="0"/>
+        <w:jc w:val="both"/>
+        <w:rPr>
+          <w:rFonts w:ascii="Dax-Regular" w:hAnsi="Dax-Regular"/>
+          <w:lang w:val="es-CO"/>
+        </w:rPr>
+      </w:pPr>
     </w:p>
     <w:p>
       <w:pPr>
@@ -608,6 +653,184 @@
 <file path=word/numbering.xml><?xml version="1.0" encoding="utf-8"?>
 <w:numbering xmlns:wpc="http://schemas.microsoft.com/office/word/2010/wordprocessingCanvas" xmlns:cx="http://schemas.microsoft.com/office/drawing/2014/chartex" xmlns:cx1="http://schemas.microsoft.com/office/drawing/2015/9/8/chartex" xmlns:cx2="http://schemas.microsoft.com/office/drawing/2015/10/21/chartex" xmlns:cx3="http://schemas.microsoft.com/office/drawing/2016/5/9/chartex" xmlns:cx4="http://schemas.microsoft.com/office/drawing/2016/5/10/chartex" xmlns:cx5="http://schemas.microsoft.com/office/drawing/2016/5/11/chartex" xmlns:cx6="http://schemas.microsoft.com/office/drawing/2016/5/12/chartex" xmlns:cx7="http://schemas.microsoft.com/office/drawing/2016/5/13/chartex" xmlns:cx8="http://schemas.microsoft.com/office/drawing/2016/5/14/chartex" xmlns:mc="http://schemas.openxmlformats.org/markup-compatibility/2006" xmlns:aink="http://schemas.microsoft.com/office/drawing/2016/ink" xmlns:am3d="http://schemas.microsoft.com/office/drawing/2017/model3d" xmlns:o="urn:schemas-microsoft-com:office:office" xmlns:r="http://schemas.openxmlformats.org/officeDocument/2006/relationships" xmlns:m="http://schemas.openxmlformats.org/officeDocument/2006/math" xmlns:v="urn:schemas-microsoft-com:vml" xmlns:wp14="http://schemas.microsoft.com/office/word/2010/wordprocessingDrawing" xmlns:wp="http://schemas.openxmlformats.org/drawingml/2006/wordprocessingDrawing" xmlns:w10="urn:schemas-microsoft-com:office:word" xmlns:w="http://schemas.openxmlformats.org/wordprocessingml/2006/main" xmlns:w14="http://schemas.microsoft.com/office/word/2010/wordml" xmlns:w15="http://schemas.microsoft.com/office/word/2012/wordml" xmlns:w16cex="http://schemas.microsoft.com/office/word/2018/wordml/cex" xmlns:w16cid="http://schemas.microsoft.com/office/word/2016/wordml/cid" xmlns:w16="http://schemas.microsoft.com/office/word/2018/wordml" xmlns:w16se="http://schemas.microsoft.com/office/word/2015/wordml/symex" xmlns:wpg="http://schemas.microsoft.com/office/word/2010/wordprocessingGroup" xmlns:wpi="http://schemas.microsoft.com/office/word/2010/wordprocessingInk" xmlns:wne="http://schemas.microsoft.com/office/word/2006/wordml" xmlns:wps="http://schemas.microsoft.com/office/word/2010/wordprocessingShape" mc:Ignorable="w14 w15 w16se w16cid w16 w16cex wp14">
   <w:abstractNum w:abstractNumId="0" w15:restartNumberingAfterBreak="0">
+    <w:nsid w:val="19AB67B1"/>
+    <w:multiLevelType w:val="hybridMultilevel"/>
+    <w:tmpl w:val="5BD2054E"/>
+    <w:lvl w:ilvl="0" w:tplc="080A0019">
+      <w:start w:val="1"/>
+      <w:numFmt w:val="lowerLetter"/>
+      <w:lvlText w:val="%1."/>
+      <w:lvlJc w:val="left"/>
+      <w:pPr>
+        <w:ind w:left="720" w:hanging="360"/>
+      </w:pPr>
+      <w:rPr>
+        <w:rFonts w:hint="default"/>
+      </w:rPr>
+    </w:lvl>
+    <w:lvl w:ilvl="1" w:tplc="080A0019" w:tentative="1">
+      <w:start w:val="1"/>
+      <w:numFmt w:val="lowerLetter"/>
+      <w:lvlText w:val="%2."/>
+      <w:lvlJc w:val="left"/>
+      <w:pPr>
+        <w:ind w:left="1440" w:hanging="360"/>
+      </w:pPr>
+    </w:lvl>
+    <w:lvl w:ilvl="2" w:tplc="080A001B" w:tentative="1">
+      <w:start w:val="1"/>
+      <w:numFmt w:val="lowerRoman"/>
+      <w:lvlText w:val="%3."/>
+      <w:lvlJc w:val="right"/>
+      <w:pPr>
+        <w:ind w:left="2160" w:hanging="180"/>
+      </w:pPr>
+    </w:lvl>
+    <w:lvl w:ilvl="3" w:tplc="080A000F" w:tentative="1">
+      <w:start w:val="1"/>
+      <w:numFmt w:val="decimal"/>
+      <w:lvlText w:val="%4."/>
+      <w:lvlJc w:val="left"/>
+      <w:pPr>
+        <w:ind w:left="2880" w:hanging="360"/>
+      </w:pPr>
+    </w:lvl>
+    <w:lvl w:ilvl="4" w:tplc="080A0019" w:tentative="1">
+      <w:start w:val="1"/>
+      <w:numFmt w:val="lowerLetter"/>
+      <w:lvlText w:val="%5."/>
+      <w:lvlJc w:val="left"/>
+      <w:pPr>
+        <w:ind w:left="3600" w:hanging="360"/>
+      </w:pPr>
+    </w:lvl>
+    <w:lvl w:ilvl="5" w:tplc="080A001B" w:tentative="1">
+      <w:start w:val="1"/>
+      <w:numFmt w:val="lowerRoman"/>
+      <w:lvlText w:val="%6."/>
+      <w:lvlJc w:val="right"/>
+      <w:pPr>
+        <w:ind w:left="4320" w:hanging="180"/>
+      </w:pPr>
+    </w:lvl>
+    <w:lvl w:ilvl="6" w:tplc="080A000F" w:tentative="1">
+      <w:start w:val="1"/>
+      <w:numFmt w:val="decimal"/>
+      <w:lvlText w:val="%7."/>
+      <w:lvlJc w:val="left"/>
+      <w:pPr>
+        <w:ind w:left="5040" w:hanging="360"/>
+      </w:pPr>
+    </w:lvl>
+    <w:lvl w:ilvl="7" w:tplc="080A0019" w:tentative="1">
+      <w:start w:val="1"/>
+      <w:numFmt w:val="lowerLetter"/>
+      <w:lvlText w:val="%8."/>
+      <w:lvlJc w:val="left"/>
+      <w:pPr>
+        <w:ind w:left="5760" w:hanging="360"/>
+      </w:pPr>
+    </w:lvl>
+    <w:lvl w:ilvl="8" w:tplc="080A001B" w:tentative="1">
+      <w:start w:val="1"/>
+      <w:numFmt w:val="lowerRoman"/>
+      <w:lvlText w:val="%9."/>
+      <w:lvlJc w:val="right"/>
+      <w:pPr>
+        <w:ind w:left="6480" w:hanging="180"/>
+      </w:pPr>
+    </w:lvl>
+  </w:abstractNum>
+  <w:abstractNum w:abstractNumId="1" w15:restartNumberingAfterBreak="0">
+    <w:nsid w:val="1BFB1754"/>
+    <w:multiLevelType w:val="hybridMultilevel"/>
+    <w:tmpl w:val="E2C2BB82"/>
+    <w:lvl w:ilvl="0" w:tplc="080A0019">
+      <w:start w:val="1"/>
+      <w:numFmt w:val="lowerLetter"/>
+      <w:lvlText w:val="%1."/>
+      <w:lvlJc w:val="left"/>
+      <w:pPr>
+        <w:ind w:left="720" w:hanging="360"/>
+      </w:pPr>
+      <w:rPr>
+        <w:rFonts w:hint="default"/>
+      </w:rPr>
+    </w:lvl>
+    <w:lvl w:ilvl="1" w:tplc="080A0019" w:tentative="1">
+      <w:start w:val="1"/>
+      <w:numFmt w:val="lowerLetter"/>
+      <w:lvlText w:val="%2."/>
+      <w:lvlJc w:val="left"/>
+      <w:pPr>
+        <w:ind w:left="1440" w:hanging="360"/>
+      </w:pPr>
+    </w:lvl>
+    <w:lvl w:ilvl="2" w:tplc="080A001B" w:tentative="1">
+      <w:start w:val="1"/>
+      <w:numFmt w:val="lowerRoman"/>
+      <w:lvlText w:val="%3."/>
+      <w:lvlJc w:val="right"/>
+      <w:pPr>
+        <w:ind w:left="2160" w:hanging="180"/>
+      </w:pPr>
+    </w:lvl>
+    <w:lvl w:ilvl="3" w:tplc="080A000F" w:tentative="1">
+      <w:start w:val="1"/>
+      <w:numFmt w:val="decimal"/>
+      <w:lvlText w:val="%4."/>
+      <w:lvlJc w:val="left"/>
+      <w:pPr>
+        <w:ind w:left="2880" w:hanging="360"/>
+      </w:pPr>
+    </w:lvl>
+    <w:lvl w:ilvl="4" w:tplc="080A0019" w:tentative="1">
+      <w:start w:val="1"/>
+      <w:numFmt w:val="lowerLetter"/>
+      <w:lvlText w:val="%5."/>
+      <w:lvlJc w:val="left"/>
+      <w:pPr>
+        <w:ind w:left="3600" w:hanging="360"/>
+      </w:pPr>
+    </w:lvl>
+    <w:lvl w:ilvl="5" w:tplc="080A001B" w:tentative="1">
+      <w:start w:val="1"/>
+      <w:numFmt w:val="lowerRoman"/>
+      <w:lvlText w:val="%6."/>
+      <w:lvlJc w:val="right"/>
+      <w:pPr>
+        <w:ind w:left="4320" w:hanging="180"/>
+      </w:pPr>
+    </w:lvl>
+    <w:lvl w:ilvl="6" w:tplc="080A000F" w:tentative="1">
+      <w:start w:val="1"/>
+      <w:numFmt w:val="decimal"/>
+      <w:lvlText w:val="%7."/>
+      <w:lvlJc w:val="left"/>
+      <w:pPr>
+        <w:ind w:left="5040" w:hanging="360"/>
+      </w:pPr>
+    </w:lvl>
+    <w:lvl w:ilvl="7" w:tplc="080A0019" w:tentative="1">
+      <w:start w:val="1"/>
+      <w:numFmt w:val="lowerLetter"/>
+      <w:lvlText w:val="%8."/>
+      <w:lvlJc w:val="left"/>
+      <w:pPr>
+        <w:ind w:left="5760" w:hanging="360"/>
+      </w:pPr>
+    </w:lvl>
+    <w:lvl w:ilvl="8" w:tplc="080A001B" w:tentative="1">
+      <w:start w:val="1"/>
+      <w:numFmt w:val="lowerRoman"/>
+      <w:lvlText w:val="%9."/>
+      <w:lvlJc w:val="right"/>
+      <w:pPr>
+        <w:ind w:left="6480" w:hanging="180"/>
+      </w:pPr>
+    </w:lvl>
+  </w:abstractNum>
+  <w:abstractNum w:abstractNumId="2" w15:restartNumberingAfterBreak="0">
     <w:nsid w:val="446D4DDB"/>
     <w:multiLevelType w:val="multilevel"/>
     <w:tmpl w:val="0409001D"/>
@@ -720,7 +943,105 @@
       </w:rPr>
     </w:lvl>
   </w:abstractNum>
+  <w:abstractNum w:abstractNumId="3" w15:restartNumberingAfterBreak="0">
+    <w:nsid w:val="631866F0"/>
+    <w:multiLevelType w:val="hybridMultilevel"/>
+    <w:tmpl w:val="355EB318"/>
+    <w:lvl w:ilvl="0" w:tplc="080A0019">
+      <w:start w:val="1"/>
+      <w:numFmt w:val="lowerLetter"/>
+      <w:lvlText w:val="%1."/>
+      <w:lvlJc w:val="left"/>
+      <w:pPr>
+        <w:ind w:left="720" w:hanging="360"/>
+      </w:pPr>
+      <w:rPr>
+        <w:rFonts w:hint="default"/>
+      </w:rPr>
+    </w:lvl>
+    <w:lvl w:ilvl="1" w:tplc="080A0019" w:tentative="1">
+      <w:start w:val="1"/>
+      <w:numFmt w:val="lowerLetter"/>
+      <w:lvlText w:val="%2."/>
+      <w:lvlJc w:val="left"/>
+      <w:pPr>
+        <w:ind w:left="1440" w:hanging="360"/>
+      </w:pPr>
+    </w:lvl>
+    <w:lvl w:ilvl="2" w:tplc="080A001B" w:tentative="1">
+      <w:start w:val="1"/>
+      <w:numFmt w:val="lowerRoman"/>
+      <w:lvlText w:val="%3."/>
+      <w:lvlJc w:val="right"/>
+      <w:pPr>
+        <w:ind w:left="2160" w:hanging="180"/>
+      </w:pPr>
+    </w:lvl>
+    <w:lvl w:ilvl="3" w:tplc="080A000F" w:tentative="1">
+      <w:start w:val="1"/>
+      <w:numFmt w:val="decimal"/>
+      <w:lvlText w:val="%4."/>
+      <w:lvlJc w:val="left"/>
+      <w:pPr>
+        <w:ind w:left="2880" w:hanging="360"/>
+      </w:pPr>
+    </w:lvl>
+    <w:lvl w:ilvl="4" w:tplc="080A0019" w:tentative="1">
+      <w:start w:val="1"/>
+      <w:numFmt w:val="lowerLetter"/>
+      <w:lvlText w:val="%5."/>
+      <w:lvlJc w:val="left"/>
+      <w:pPr>
+        <w:ind w:left="3600" w:hanging="360"/>
+      </w:pPr>
+    </w:lvl>
+    <w:lvl w:ilvl="5" w:tplc="080A001B" w:tentative="1">
+      <w:start w:val="1"/>
+      <w:numFmt w:val="lowerRoman"/>
+      <w:lvlText w:val="%6."/>
+      <w:lvlJc w:val="right"/>
+      <w:pPr>
+        <w:ind w:left="4320" w:hanging="180"/>
+      </w:pPr>
+    </w:lvl>
+    <w:lvl w:ilvl="6" w:tplc="080A000F" w:tentative="1">
+      <w:start w:val="1"/>
+      <w:numFmt w:val="decimal"/>
+      <w:lvlText w:val="%7."/>
+      <w:lvlJc w:val="left"/>
+      <w:pPr>
+        <w:ind w:left="5040" w:hanging="360"/>
+      </w:pPr>
+    </w:lvl>
+    <w:lvl w:ilvl="7" w:tplc="080A0019" w:tentative="1">
+      <w:start w:val="1"/>
+      <w:numFmt w:val="lowerLetter"/>
+      <w:lvlText w:val="%8."/>
+      <w:lvlJc w:val="left"/>
+      <w:pPr>
+        <w:ind w:left="5760" w:hanging="360"/>
+      </w:pPr>
+    </w:lvl>
+    <w:lvl w:ilvl="8" w:tplc="080A001B" w:tentative="1">
+      <w:start w:val="1"/>
+      <w:numFmt w:val="lowerRoman"/>
+      <w:lvlText w:val="%9."/>
+      <w:lvlJc w:val="right"/>
+      <w:pPr>
+        <w:ind w:left="6480" w:hanging="180"/>
+      </w:pPr>
+    </w:lvl>
+  </w:abstractNum>
   <w:num w:numId="1">
+    <w:abstractNumId w:val="2"/>
+  </w:num>
+  <w:num w:numId="2">
+    <w:abstractNumId w:val="1"/>
+  </w:num>
+  <w:num w:numId="3">
+    <w:abstractNumId w:val="3"/>
+  </w:num>
+  <w:num w:numId="4">
     <w:abstractNumId w:val="0"/>
   </w:num>
 </w:numbering>
@@ -1128,13 +1449,13 @@
       <w:noProof/>
     </w:rPr>
   </w:style>
-  <w:style w:type="character" w:default="1" w:styleId="DefaultParagraphFont">
+  <w:style w:type="character" w:default="1" w:styleId="Fuentedeprrafopredeter">
     <w:name w:val="Default Paragraph Font"/>
     <w:uiPriority w:val="1"/>
     <w:semiHidden/>
     <w:unhideWhenUsed/>
   </w:style>
-  <w:style w:type="table" w:default="1" w:styleId="TableNormal">
+  <w:style w:type="table" w:default="1" w:styleId="Tablanormal">
     <w:name w:val="Normal Table"/>
     <w:uiPriority w:val="99"/>
     <w:semiHidden/>
@@ -1149,17 +1470,17 @@
       </w:tblCellMar>
     </w:tblPr>
   </w:style>
-  <w:style w:type="numbering" w:default="1" w:styleId="NoList">
+  <w:style w:type="numbering" w:default="1" w:styleId="Sinlista">
     <w:name w:val="No List"/>
     <w:uiPriority w:val="99"/>
     <w:semiHidden/>
     <w:unhideWhenUsed/>
   </w:style>
-  <w:style w:type="paragraph" w:styleId="Title">
+  <w:style w:type="paragraph" w:styleId="Ttulo">
     <w:name w:val="Title"/>
     <w:basedOn w:val="Normal"/>
     <w:next w:val="Normal"/>
-    <w:link w:val="TitleChar"/>
+    <w:link w:val="TtuloCar"/>
     <w:uiPriority w:val="10"/>
     <w:qFormat/>
     <w:rsid w:val="00BA3B38"/>
@@ -1175,10 +1496,10 @@
       <w:szCs w:val="56"/>
     </w:rPr>
   </w:style>
-  <w:style w:type="character" w:customStyle="1" w:styleId="TitleChar">
-    <w:name w:val="Title Char"/>
-    <w:basedOn w:val="DefaultParagraphFont"/>
-    <w:link w:val="Title"/>
+  <w:style w:type="character" w:customStyle="1" w:styleId="TtuloCar">
+    <w:name w:val="Título Car"/>
+    <w:basedOn w:val="Fuentedeprrafopredeter"/>
+    <w:link w:val="Ttulo"/>
     <w:uiPriority w:val="10"/>
     <w:rsid w:val="00BA3B38"/>
     <w:rPr>
@@ -1190,7 +1511,7 @@
       <w:szCs w:val="56"/>
     </w:rPr>
   </w:style>
-  <w:style w:type="paragraph" w:styleId="ListParagraph">
+  <w:style w:type="paragraph" w:styleId="Prrafodelista">
     <w:name w:val="List Paragraph"/>
     <w:basedOn w:val="Normal"/>
     <w:uiPriority w:val="34"/>
@@ -1204,9 +1525,9 @@
       <w:noProof w:val="0"/>
     </w:rPr>
   </w:style>
-  <w:style w:type="character" w:styleId="CommentReference">
+  <w:style w:type="character" w:styleId="Refdecomentario">
     <w:name w:val="annotation reference"/>
-    <w:basedOn w:val="DefaultParagraphFont"/>
+    <w:basedOn w:val="Fuentedeprrafopredeter"/>
     <w:uiPriority w:val="99"/>
     <w:semiHidden/>
     <w:unhideWhenUsed/>
@@ -1216,10 +1537,10 @@
       <w:szCs w:val="16"/>
     </w:rPr>
   </w:style>
-  <w:style w:type="paragraph" w:styleId="CommentText">
+  <w:style w:type="paragraph" w:styleId="Textocomentario">
     <w:name w:val="annotation text"/>
     <w:basedOn w:val="Normal"/>
-    <w:link w:val="CommentTextChar"/>
+    <w:link w:val="TextocomentarioCar"/>
     <w:uiPriority w:val="99"/>
     <w:semiHidden/>
     <w:unhideWhenUsed/>
@@ -1233,10 +1554,10 @@
       <w:szCs w:val="20"/>
     </w:rPr>
   </w:style>
-  <w:style w:type="character" w:customStyle="1" w:styleId="CommentTextChar">
-    <w:name w:val="Comment Text Char"/>
-    <w:basedOn w:val="DefaultParagraphFont"/>
-    <w:link w:val="CommentText"/>
+  <w:style w:type="character" w:customStyle="1" w:styleId="TextocomentarioCar">
+    <w:name w:val="Texto comentario Car"/>
+    <w:basedOn w:val="Fuentedeprrafopredeter"/>
+    <w:link w:val="Textocomentario"/>
     <w:uiPriority w:val="99"/>
     <w:semiHidden/>
     <w:rsid w:val="00A442AC"/>
@@ -1544,12 +1865,6 @@
 </file>
 
 <file path=customXml/item1.xml><?xml version="1.0" encoding="utf-8"?>
-<p:properties xmlns:p="http://schemas.microsoft.com/office/2006/metadata/properties" xmlns:xsi="http://www.w3.org/2001/XMLSchema-instance" xmlns:pc="http://schemas.microsoft.com/office/infopath/2007/PartnerControls">
-  <documentManagement/>
-</p:properties>
-</file>
-
-<file path=customXml/item2.xml><?xml version="1.0" encoding="utf-8"?>
 <?mso-contentType ?>
 <FormTemplates xmlns="http://schemas.microsoft.com/sharepoint/v3/contenttype/forms">
   <Display>DocumentLibraryForm</Display>
@@ -1558,7 +1873,7 @@
 </FormTemplates>
 </file>
 
-<file path=customXml/item3.xml><?xml version="1.0" encoding="utf-8"?>
+<file path=customXml/item2.xml><?xml version="1.0" encoding="utf-8"?>
 <ct:contentTypeSchema xmlns:ct="http://schemas.microsoft.com/office/2006/metadata/contentType" xmlns:ma="http://schemas.microsoft.com/office/2006/metadata/properties/metaAttributes" ct:_="" ma:_="" ma:contentTypeName="Documento" ma:contentTypeID="0x01010023858CF01A2EF24688B692775F4C60A4" ma:contentTypeVersion="11" ma:contentTypeDescription="Crear nuevo documento." ma:contentTypeScope="" ma:versionID="04b510ef1bc187d79b842c792d256c41">
   <xsd:schema xmlns:xsd="http://www.w3.org/2001/XMLSchema" xmlns:xs="http://www.w3.org/2001/XMLSchema" xmlns:p="http://schemas.microsoft.com/office/2006/metadata/properties" xmlns:ns2="164883f8-7691-4ecf-b54a-664c0d0edefe" xmlns:ns3="85e30bcc-d76c-4413-8e4d-2dce22fb0743" targetNamespace="http://schemas.microsoft.com/office/2006/metadata/properties" ma:root="true" ma:fieldsID="9049981c3eb1ee76226ec9e2f8ecd7b4" ns2:_="" ns3:_="">
     <xsd:import namespace="164883f8-7691-4ecf-b54a-664c0d0edefe"/>
@@ -1769,16 +2084,13 @@
 </ct:contentTypeSchema>
 </file>
 
-<file path=customXml/itemProps1.xml><?xml version="1.0" encoding="utf-8"?>
-<ds:datastoreItem xmlns:ds="http://schemas.openxmlformats.org/officeDocument/2006/customXml" ds:itemID="{8542EACB-7939-45C8-99C3-B6897CA7A7EF}">
-  <ds:schemaRefs>
-    <ds:schemaRef ds:uri="http://schemas.microsoft.com/office/2006/metadata/properties"/>
-    <ds:schemaRef ds:uri="http://schemas.microsoft.com/office/infopath/2007/PartnerControls"/>
-  </ds:schemaRefs>
-</ds:datastoreItem>
+<file path=customXml/item3.xml><?xml version="1.0" encoding="utf-8"?>
+<p:properties xmlns:p="http://schemas.microsoft.com/office/2006/metadata/properties" xmlns:xsi="http://www.w3.org/2001/XMLSchema-instance" xmlns:pc="http://schemas.microsoft.com/office/infopath/2007/PartnerControls">
+  <documentManagement/>
+</p:properties>
 </file>
 
-<file path=customXml/itemProps2.xml><?xml version="1.0" encoding="utf-8"?>
+<file path=customXml/itemProps1.xml><?xml version="1.0" encoding="utf-8"?>
 <ds:datastoreItem xmlns:ds="http://schemas.openxmlformats.org/officeDocument/2006/customXml" ds:itemID="{1F59EA8B-1FA8-40D2-A8B0-61B9CE1E4579}">
   <ds:schemaRefs>
     <ds:schemaRef ds:uri="http://schemas.microsoft.com/sharepoint/v3/contenttype/forms"/>
@@ -1786,6 +2098,30 @@
 </ds:datastoreItem>
 </file>
 
+<file path=customXml/itemProps2.xml><?xml version="1.0" encoding="utf-8"?>
+<ds:datastoreItem xmlns:ds="http://schemas.openxmlformats.org/officeDocument/2006/customXml" ds:itemID="{40CE0DC1-42B7-46C6-90BB-2912C538F6FA}">
+  <ds:schemaRefs>
+    <ds:schemaRef ds:uri="http://schemas.microsoft.com/office/2006/metadata/contentType"/>
+    <ds:schemaRef ds:uri="http://schemas.microsoft.com/office/2006/metadata/properties/metaAttributes"/>
+    <ds:schemaRef ds:uri="http://www.w3.org/2001/XMLSchema"/>
+    <ds:schemaRef ds:uri="http://schemas.microsoft.com/office/2006/metadata/properties"/>
+    <ds:schemaRef ds:uri="164883f8-7691-4ecf-b54a-664c0d0edefe"/>
+    <ds:schemaRef ds:uri="85e30bcc-d76c-4413-8e4d-2dce22fb0743"/>
+    <ds:schemaRef ds:uri="http://schemas.microsoft.com/office/2006/documentManagement/types"/>
+    <ds:schemaRef ds:uri="http://schemas.microsoft.com/office/infopath/2007/PartnerControls"/>
+    <ds:schemaRef ds:uri="http://schemas.openxmlformats.org/package/2006/metadata/core-properties"/>
+    <ds:schemaRef ds:uri="http://purl.org/dc/elements/1.1/"/>
+    <ds:schemaRef ds:uri="http://purl.org/dc/terms/"/>
+    <ds:schemaRef ds:uri="http://schemas.microsoft.com/internal/obd"/>
+  </ds:schemaRefs>
+</ds:datastoreItem>
+</file>
+
 <file path=customXml/itemProps3.xml><?xml version="1.0" encoding="utf-8"?>
-<ds:datastoreItem xmlns:ds="http://schemas.openxmlformats.org/officeDocument/2006/customXml" ds:itemID="{40CE0DC1-42B7-46C6-90BB-2912C538F6FA}"/>
+<ds:datastoreItem xmlns:ds="http://schemas.openxmlformats.org/officeDocument/2006/customXml" ds:itemID="{8542EACB-7939-45C8-99C3-B6897CA7A7EF}">
+  <ds:schemaRefs>
+    <ds:schemaRef ds:uri="http://schemas.microsoft.com/office/2006/metadata/properties"/>
+    <ds:schemaRef ds:uri="http://schemas.microsoft.com/office/infopath/2007/PartnerControls"/>
+  </ds:schemaRefs>
+</ds:datastoreItem>
 </file>
</xml_diff>